<commit_message>
Dark Jungle and Dwarfing Dumplings mostly working, good sketch for "Go Pig or Go Home" idea
</commit_message>
<xml_diff>
--- a/non-game/[Spinoff] Cookie Cutter Cooking.docx
+++ b/non-game/[Spinoff] Cookie Cutter Cooking.docx
@@ -109,11 +109,13 @@
         <w:rPr>
           <w:b/>
           <w:bCs/>
+          <w:color w:val="1F4E79" w:themeColor="accent5" w:themeShade="80"/>
           <w:lang w:val="en-US"/>
         </w:rPr>
       </w:pPr>
       <w:r>
         <w:rPr>
+          <w:color w:val="1F4E79" w:themeColor="accent5" w:themeShade="80"/>
           <w:lang w:val="en-US"/>
         </w:rPr>
         <w:t xml:space="preserve">But it’s obviously best suited … for </w:t>
@@ -122,6 +124,7 @@
         <w:rPr>
           <w:b/>
           <w:bCs/>
+          <w:color w:val="1F4E79" w:themeColor="accent5" w:themeShade="80"/>
           <w:lang w:val="en-US"/>
         </w:rPr>
         <w:t>slicing ingredients for cooking.</w:t>
@@ -216,7 +219,25 @@
           <w:bCs/>
           <w:lang w:val="en-US"/>
         </w:rPr>
-        <w:t>The big problem is: mapping textures onto the slices.</w:t>
+        <w:t xml:space="preserve">The big problem </w:t>
+      </w:r>
+      <w:proofErr w:type="gramStart"/>
+      <w:r>
+        <w:rPr>
+          <w:b/>
+          <w:bCs/>
+          <w:lang w:val="en-US"/>
+        </w:rPr>
+        <w:t>is:</w:t>
+      </w:r>
+      <w:proofErr w:type="gramEnd"/>
+      <w:r>
+        <w:rPr>
+          <w:b/>
+          <w:bCs/>
+          <w:lang w:val="en-US"/>
+        </w:rPr>
+        <w:t xml:space="preserve"> mapping textures onto the slices.</w:t>
       </w:r>
     </w:p>
     <w:p>
@@ -326,7 +347,21 @@
         <w:rPr>
           <w:lang w:val="en-US"/>
         </w:rPr>
-        <w:t xml:space="preserve"> that doesn’t really matter. They are quite uniform and we can easily “fake” it.</w:t>
+        <w:t xml:space="preserve"> that doesn’t really matter. They are quite </w:t>
+      </w:r>
+      <w:proofErr w:type="gramStart"/>
+      <w:r>
+        <w:rPr>
+          <w:lang w:val="en-US"/>
+        </w:rPr>
+        <w:t>uniform</w:t>
+      </w:r>
+      <w:proofErr w:type="gramEnd"/>
+      <w:r>
+        <w:rPr>
+          <w:lang w:val="en-US"/>
+        </w:rPr>
+        <w:t xml:space="preserve"> and we can easily “fake” it.</w:t>
       </w:r>
       <w:r>
         <w:rPr>
@@ -408,7 +443,25 @@
           <w:bCs/>
           <w:lang w:val="en-US"/>
         </w:rPr>
-        <w:t>The other problem is: how will it actually work? And how do we make it different from the other games?</w:t>
+        <w:t xml:space="preserve">The other problem is: how will it </w:t>
+      </w:r>
+      <w:proofErr w:type="gramStart"/>
+      <w:r>
+        <w:rPr>
+          <w:b/>
+          <w:bCs/>
+          <w:lang w:val="en-US"/>
+        </w:rPr>
+        <w:t>actually work</w:t>
+      </w:r>
+      <w:proofErr w:type="gramEnd"/>
+      <w:r>
+        <w:rPr>
+          <w:b/>
+          <w:bCs/>
+          <w:lang w:val="en-US"/>
+        </w:rPr>
+        <w:t>? And how do we make it different from the other games?</w:t>
       </w:r>
     </w:p>
     <w:p>
@@ -420,10 +473,47 @@
     </w:p>
     <w:p>
       <w:pPr>
-        <w:rPr>
-          <w:lang w:val="en-US"/>
-        </w:rPr>
-      </w:pPr>
+        <w:pStyle w:val="Heading2"/>
+      </w:pPr>
+      <w:r>
+        <w:t>General</w:t>
+      </w:r>
+      <w:r>
+        <w:t xml:space="preserve"> 2</w:t>
+      </w:r>
+    </w:p>
+    <w:p>
+      <w:pPr>
+        <w:rPr>
+          <w:b/>
+          <w:bCs/>
+          <w:color w:val="1F4E79" w:themeColor="accent5" w:themeShade="80"/>
+          <w:lang w:val="en-US"/>
+        </w:rPr>
+      </w:pPr>
+      <w:r>
+        <w:rPr>
+          <w:color w:val="1F4E79" w:themeColor="accent5" w:themeShade="80"/>
+          <w:lang w:val="en-US"/>
+        </w:rPr>
+        <w:t>The</w:t>
+      </w:r>
+      <w:r>
+        <w:rPr>
+          <w:color w:val="1F4E79" w:themeColor="accent5" w:themeShade="80"/>
+          <w:lang w:val="en-US"/>
+        </w:rPr>
+        <w:t xml:space="preserve"> other thing this mechanic is obviously ideal for … </w:t>
+      </w:r>
+      <w:r>
+        <w:rPr>
+          <w:b/>
+          <w:bCs/>
+          <w:color w:val="1F4E79" w:themeColor="accent5" w:themeShade="80"/>
+          <w:lang w:val="en-US"/>
+        </w:rPr>
+        <w:t>is a paper-themed game where you’re slicing objects/maps made from paper</w:t>
+      </w:r>
     </w:p>
     <w:sectPr>
       <w:pgSz w:w="12240" w:h="15840"/>
@@ -5794,6 +5884,7 @@
   <w:style w:type="character" w:default="1" w:styleId="DefaultParagraphFont">
     <w:name w:val="Default Paragraph Font"/>
     <w:uiPriority w:val="1"/>
+    <w:semiHidden/>
     <w:unhideWhenUsed/>
   </w:style>
   <w:style w:type="table" w:default="1" w:styleId="TableNormal">

</xml_diff>